<commit_message>
Add load_data.csv and formatted help doc
</commit_message>
<xml_diff>
--- a/Help File.docx
+++ b/Help File.docx
@@ -1,6 +1,6 @@
 
 <file path=word/document.xml><?xml version="1.0" encoding="utf-8"?>
-<w:document xmlns:wpc="http://schemas.microsoft.com/office/word/2010/wordprocessingCanvas" xmlns:cx="http://schemas.microsoft.com/office/drawing/2014/chartex" xmlns:cx1="http://schemas.microsoft.com/office/drawing/2015/9/8/chartex" xmlns:cx2="http://schemas.microsoft.com/office/drawing/2015/10/21/chartex" xmlns:cx3="http://schemas.microsoft.com/office/drawing/2016/5/9/chartex" xmlns:cx4="http://schemas.microsoft.com/office/drawing/2016/5/10/chartex" xmlns:cx5="http://schemas.microsoft.com/office/drawing/2016/5/11/chartex" xmlns:cx6="http://schemas.microsoft.com/office/drawing/2016/5/12/chartex" xmlns:cx7="http://schemas.microsoft.com/office/drawing/2016/5/13/chartex" xmlns:cx8="http://schemas.microsoft.com/office/drawing/2016/5/14/chartex" xmlns:mc="http://schemas.openxmlformats.org/markup-compatibility/2006" xmlns:aink="http://schemas.microsoft.com/office/drawing/2016/ink" xmlns:am3d="http://schemas.microsoft.com/office/drawing/2017/model3d" xmlns:o="urn:schemas-microsoft-com:office:office" xmlns:r="http://schemas.openxmlformats.org/officeDocument/2006/relationships" xmlns:m="http://schemas.openxmlformats.org/officeDocument/2006/math" xmlns:v="urn:schemas-microsoft-com:vml" xmlns:wp14="http://schemas.microsoft.com/office/word/2010/wordprocessingDrawing" xmlns:wp="http://schemas.openxmlformats.org/drawingml/2006/wordprocessingDrawing" xmlns:w10="urn:schemas-microsoft-com:office:word" xmlns:w="http://schemas.openxmlformats.org/wordprocessingml/2006/main" xmlns:w14="http://schemas.microsoft.com/office/word/2010/wordml" xmlns:w15="http://schemas.microsoft.com/office/word/2012/wordml" xmlns:w16cid="http://schemas.microsoft.com/office/word/2016/wordml/cid" xmlns:w16se="http://schemas.microsoft.com/office/word/2015/wordml/symex" xmlns:wpg="http://schemas.microsoft.com/office/word/2010/wordprocessingGroup" xmlns:wpi="http://schemas.microsoft.com/office/word/2010/wordprocessingInk" xmlns:wne="http://schemas.microsoft.com/office/word/2006/wordml" xmlns:wps="http://schemas.microsoft.com/office/word/2010/wordprocessingShape" mc:Ignorable="w14 w15 w16se w16cid wp14">
+<w:document xmlns:wpc="http://schemas.microsoft.com/office/word/2010/wordprocessingCanvas" xmlns:cx="http://schemas.microsoft.com/office/drawing/2014/chartex" xmlns:cx1="http://schemas.microsoft.com/office/drawing/2015/9/8/chartex" xmlns:mc="http://schemas.openxmlformats.org/markup-compatibility/2006" xmlns:o="urn:schemas-microsoft-com:office:office" xmlns:r="http://schemas.openxmlformats.org/officeDocument/2006/relationships" xmlns:m="http://schemas.openxmlformats.org/officeDocument/2006/math" xmlns:v="urn:schemas-microsoft-com:vml" xmlns:wp14="http://schemas.microsoft.com/office/word/2010/wordprocessingDrawing" xmlns:wp="http://schemas.openxmlformats.org/drawingml/2006/wordprocessingDrawing" xmlns:w10="urn:schemas-microsoft-com:office:word" xmlns:w="http://schemas.openxmlformats.org/wordprocessingml/2006/main" xmlns:w14="http://schemas.microsoft.com/office/word/2010/wordml" xmlns:w15="http://schemas.microsoft.com/office/word/2012/wordml" xmlns:w16se="http://schemas.microsoft.com/office/word/2015/wordml/symex" xmlns:wpg="http://schemas.microsoft.com/office/word/2010/wordprocessingGroup" xmlns:wpi="http://schemas.microsoft.com/office/word/2010/wordprocessingInk" xmlns:wne="http://schemas.microsoft.com/office/word/2006/wordml" xmlns:wps="http://schemas.microsoft.com/office/word/2010/wordprocessingShape" mc:Ignorable="w14 w15 w16se wp14">
   <w:body>
     <w:p>
       <w:pPr>
@@ -23,6 +23,14 @@
           <w:lang w:val="en-NZ"/>
         </w:rPr>
       </w:pPr>
+    </w:p>
+    <w:p>
+      <w:pPr>
+        <w:pStyle w:val="Heading2"/>
+        <w:rPr>
+          <w:lang w:val="en-NZ"/>
+        </w:rPr>
+      </w:pPr>
       <w:r>
         <w:rPr>
           <w:lang w:val="en-NZ"/>
@@ -171,6 +179,14 @@
           <w:lang w:val="en-NZ"/>
         </w:rPr>
       </w:pPr>
+    </w:p>
+    <w:p>
+      <w:pPr>
+        <w:pStyle w:val="Heading2"/>
+        <w:rPr>
+          <w:lang w:val="en-NZ"/>
+        </w:rPr>
+      </w:pPr>
       <w:r>
         <w:rPr>
           <w:lang w:val="en-NZ"/>
@@ -293,215 +309,203 @@
           <w:lang w:val="en-NZ"/>
         </w:rPr>
         <w:t xml:space="preserve"> to the database.</w:t>
-      </w:r>
-    </w:p>
-    <w:p>
-      <w:pPr>
-        <w:pStyle w:val="Heading4"/>
-        <w:rPr>
-          <w:lang w:val="en-NZ"/>
-        </w:rPr>
-      </w:pPr>
-      <w:r>
-        <w:rPr>
-          <w:lang w:val="en-NZ"/>
-        </w:rPr>
-        <w:t>-f</w:t>
-      </w:r>
-      <w:r>
-        <w:rPr>
-          <w:lang w:val="en-NZ"/>
-        </w:rPr>
-        <w:t xml:space="preserve"> = File</w:t>
-      </w:r>
-    </w:p>
-    <w:p>
-      <w:pPr>
-        <w:rPr>
-          <w:lang w:val="en-NZ"/>
-        </w:rPr>
-      </w:pPr>
-      <w:r>
-        <w:rPr>
-          <w:lang w:val="en-NZ"/>
-        </w:rPr>
-        <w:t>This saves a file to the specified file location.</w:t>
-      </w:r>
-    </w:p>
-    <w:p>
-      <w:pPr>
-        <w:pStyle w:val="Heading2"/>
-        <w:rPr>
-          <w:lang w:val="en-NZ"/>
-        </w:rPr>
-      </w:pPr>
-      <w:r>
-        <w:rPr>
-          <w:lang w:val="en-NZ"/>
-        </w:rPr>
-        <w:t>Show</w:t>
-      </w:r>
-    </w:p>
-    <w:p>
-      <w:pPr>
-        <w:rPr>
-          <w:lang w:val="en-NZ"/>
-        </w:rPr>
-      </w:pPr>
-      <w:r>
-        <w:rPr>
-          <w:lang w:val="en-NZ"/>
-        </w:rPr>
-        <w:t xml:space="preserve">This displays the current working information </w:t>
-      </w:r>
-      <w:proofErr w:type="gramStart"/>
-      <w:r>
-        <w:rPr>
-          <w:lang w:val="en-NZ"/>
-        </w:rPr>
-        <w:t>in a given</w:t>
-      </w:r>
-      <w:proofErr w:type="gramEnd"/>
-      <w:r>
-        <w:rPr>
-          <w:lang w:val="en-NZ"/>
-        </w:rPr>
-        <w:t xml:space="preserve"> manner. </w:t>
-      </w:r>
-    </w:p>
-    <w:p>
-      <w:pPr>
-        <w:pStyle w:val="Heading3"/>
-        <w:rPr>
-          <w:lang w:val="en-NZ"/>
-        </w:rPr>
-      </w:pPr>
-      <w:r>
-        <w:rPr>
-          <w:lang w:val="en-NZ"/>
-        </w:rPr>
-        <w:t>Options</w:t>
-      </w:r>
-    </w:p>
-    <w:p>
-      <w:pPr>
-        <w:pStyle w:val="Heading4"/>
-        <w:rPr>
-          <w:lang w:val="en-NZ"/>
-        </w:rPr>
-      </w:pPr>
-      <w:r>
-        <w:rPr>
-          <w:lang w:val="en-NZ"/>
-        </w:rPr>
-        <w:t>-a</w:t>
-      </w:r>
-    </w:p>
-    <w:p>
-      <w:pPr>
-        <w:rPr>
-          <w:lang w:val="en-NZ"/>
-        </w:rPr>
-      </w:pPr>
-      <w:r>
-        <w:rPr>
-          <w:lang w:val="en-NZ"/>
-        </w:rPr>
-        <w:t>Shows a bar graph of the total sales made by males verse the total sales made by female.</w:t>
-      </w:r>
-    </w:p>
-    <w:p>
-      <w:pPr>
-        <w:pStyle w:val="Heading4"/>
-        <w:rPr>
-          <w:lang w:val="en-NZ"/>
-        </w:rPr>
-      </w:pPr>
-      <w:r>
-        <w:rPr>
-          <w:lang w:val="en-NZ"/>
-        </w:rPr>
-        <w:t>-b</w:t>
-      </w:r>
-    </w:p>
-    <w:p>
-      <w:pPr>
-        <w:rPr>
-          <w:lang w:val="en-NZ"/>
-        </w:rPr>
-      </w:pPr>
-      <w:r>
-        <w:rPr>
-          <w:lang w:val="en-NZ"/>
-        </w:rPr>
-        <w:t>Shows a pie chart of the percentage of female workers verse male workers</w:t>
-      </w:r>
-    </w:p>
-    <w:p>
-      <w:pPr>
-        <w:pStyle w:val="Heading4"/>
-        <w:rPr>
-          <w:lang w:val="en-NZ"/>
-        </w:rPr>
-      </w:pPr>
-      <w:r>
-        <w:rPr>
-          <w:lang w:val="en-NZ"/>
-        </w:rPr>
-        <w:t xml:space="preserve">-c </w:t>
-      </w:r>
-    </w:p>
-    <w:p>
-      <w:pPr>
-        <w:rPr>
-          <w:lang w:val="en-NZ"/>
-        </w:rPr>
-      </w:pPr>
-      <w:r>
-        <w:rPr>
-          <w:lang w:val="en-NZ"/>
-        </w:rPr>
-        <w:t>Shows a scatter plot graph of peoples age verse their salary.</w:t>
-      </w:r>
-    </w:p>
-    <w:p>
-      <w:pPr>
-        <w:pStyle w:val="Heading4"/>
-        <w:rPr>
-          <w:lang w:val="en-NZ"/>
-        </w:rPr>
-      </w:pPr>
-      <w:r>
-        <w:rPr>
-          <w:lang w:val="en-NZ"/>
-        </w:rPr>
-        <w:t xml:space="preserve">-d </w:t>
-      </w:r>
-    </w:p>
-    <w:p>
-      <w:pPr>
-        <w:rPr>
-          <w:lang w:val="en-NZ"/>
-        </w:rPr>
-      </w:pPr>
-      <w:r>
-        <w:rPr>
-          <w:lang w:val="en-NZ"/>
-        </w:rPr>
-        <w:t>Shows a pie chart of the BMI of a set of peop</w:t>
       </w:r>
       <w:bookmarkStart w:id="0" w:name="_GoBack"/>
       <w:bookmarkEnd w:id="0"/>
-      <w:r>
-        <w:rPr>
-          <w:lang w:val="en-NZ"/>
-        </w:rPr>
-        <w:t>le.</w:t>
+    </w:p>
+    <w:p>
+      <w:pPr>
+        <w:pStyle w:val="Heading4"/>
+        <w:rPr>
+          <w:lang w:val="en-NZ"/>
+        </w:rPr>
+      </w:pPr>
+      <w:r>
+        <w:rPr>
+          <w:lang w:val="en-NZ"/>
+        </w:rPr>
+        <w:t>-f</w:t>
+      </w:r>
+      <w:r>
+        <w:rPr>
+          <w:lang w:val="en-NZ"/>
+        </w:rPr>
+        <w:t xml:space="preserve"> = File</w:t>
+      </w:r>
+    </w:p>
+    <w:p>
+      <w:pPr>
+        <w:rPr>
+          <w:lang w:val="en-NZ"/>
+        </w:rPr>
+      </w:pPr>
+      <w:r>
+        <w:rPr>
+          <w:lang w:val="en-NZ"/>
+        </w:rPr>
+        <w:t>This saves a file to the specified file location.</w:t>
+      </w:r>
+    </w:p>
+    <w:p>
+      <w:pPr>
+        <w:pStyle w:val="Heading2"/>
+        <w:rPr>
+          <w:lang w:val="en-NZ"/>
+        </w:rPr>
+      </w:pPr>
+    </w:p>
+    <w:p>
+      <w:pPr>
+        <w:pStyle w:val="Heading2"/>
+        <w:rPr>
+          <w:lang w:val="en-NZ"/>
+        </w:rPr>
+      </w:pPr>
+      <w:r>
+        <w:rPr>
+          <w:lang w:val="en-NZ"/>
+        </w:rPr>
+        <w:t>Show</w:t>
+      </w:r>
+    </w:p>
+    <w:p>
+      <w:pPr>
+        <w:rPr>
+          <w:lang w:val="en-NZ"/>
+        </w:rPr>
+      </w:pPr>
+      <w:r>
+        <w:rPr>
+          <w:lang w:val="en-NZ"/>
+        </w:rPr>
+        <w:t xml:space="preserve">This displays the current working information in a given manner. </w:t>
+      </w:r>
+    </w:p>
+    <w:p>
+      <w:pPr>
+        <w:pStyle w:val="Heading3"/>
+        <w:rPr>
+          <w:lang w:val="en-NZ"/>
+        </w:rPr>
+      </w:pPr>
+      <w:r>
+        <w:rPr>
+          <w:lang w:val="en-NZ"/>
+        </w:rPr>
+        <w:t>Options</w:t>
+      </w:r>
+    </w:p>
+    <w:p>
+      <w:pPr>
+        <w:pStyle w:val="Heading4"/>
+        <w:rPr>
+          <w:lang w:val="en-NZ"/>
+        </w:rPr>
+      </w:pPr>
+      <w:r>
+        <w:rPr>
+          <w:lang w:val="en-NZ"/>
+        </w:rPr>
+        <w:t>-a</w:t>
+      </w:r>
+    </w:p>
+    <w:p>
+      <w:pPr>
+        <w:rPr>
+          <w:lang w:val="en-NZ"/>
+        </w:rPr>
+      </w:pPr>
+      <w:r>
+        <w:rPr>
+          <w:lang w:val="en-NZ"/>
+        </w:rPr>
+        <w:t>Shows a bar graph of the total sales made by males verse the total sales made by female.</w:t>
+      </w:r>
+    </w:p>
+    <w:p>
+      <w:pPr>
+        <w:pStyle w:val="Heading4"/>
+        <w:rPr>
+          <w:lang w:val="en-NZ"/>
+        </w:rPr>
+      </w:pPr>
+      <w:r>
+        <w:rPr>
+          <w:lang w:val="en-NZ"/>
+        </w:rPr>
+        <w:t>-b</w:t>
+      </w:r>
+    </w:p>
+    <w:p>
+      <w:pPr>
+        <w:rPr>
+          <w:lang w:val="en-NZ"/>
+        </w:rPr>
+      </w:pPr>
+      <w:r>
+        <w:rPr>
+          <w:lang w:val="en-NZ"/>
+        </w:rPr>
+        <w:t>Shows a pie chart of the percentage of female workers verse male workers</w:t>
+      </w:r>
+    </w:p>
+    <w:p>
+      <w:pPr>
+        <w:pStyle w:val="Heading4"/>
+        <w:rPr>
+          <w:lang w:val="en-NZ"/>
+        </w:rPr>
+      </w:pPr>
+      <w:r>
+        <w:rPr>
+          <w:lang w:val="en-NZ"/>
+        </w:rPr>
+        <w:t xml:space="preserve">-c </w:t>
+      </w:r>
+    </w:p>
+    <w:p>
+      <w:pPr>
+        <w:rPr>
+          <w:lang w:val="en-NZ"/>
+        </w:rPr>
+      </w:pPr>
+      <w:r>
+        <w:rPr>
+          <w:lang w:val="en-NZ"/>
+        </w:rPr>
+        <w:t>Shows a scatter plot graph of peoples age verse their salary.</w:t>
+      </w:r>
+    </w:p>
+    <w:p>
+      <w:pPr>
+        <w:pStyle w:val="Heading4"/>
+        <w:rPr>
+          <w:lang w:val="en-NZ"/>
+        </w:rPr>
+      </w:pPr>
+      <w:r>
+        <w:rPr>
+          <w:lang w:val="en-NZ"/>
+        </w:rPr>
+        <w:t xml:space="preserve">-d </w:t>
+      </w:r>
+    </w:p>
+    <w:p>
+      <w:pPr>
+        <w:rPr>
+          <w:lang w:val="en-NZ"/>
+        </w:rPr>
+      </w:pPr>
+      <w:r>
+        <w:rPr>
+          <w:lang w:val="en-NZ"/>
+        </w:rPr>
+        <w:t>Shows a pie chart of the BMI of a set of people.</w:t>
       </w:r>
     </w:p>
     <w:sectPr>
       <w:pgSz w:w="12240" w:h="15840"/>
-      <w:pgMar w:top="1440" w:right="1440" w:bottom="1440" w:left="1440" w:header="720" w:footer="720" w:gutter="0"/>
+      <w:pgMar w:top="1304" w:right="1440" w:bottom="1304" w:left="1440" w:header="720" w:footer="720" w:gutter="0"/>
       <w:cols w:space="720"/>
       <w:docGrid w:linePitch="360"/>
     </w:sectPr>
@@ -510,7 +514,7 @@
 </file>
 
 <file path=word/styles.xml><?xml version="1.0" encoding="utf-8"?>
-<w:styles xmlns:mc="http://schemas.openxmlformats.org/markup-compatibility/2006" xmlns:r="http://schemas.openxmlformats.org/officeDocument/2006/relationships" xmlns:w="http://schemas.openxmlformats.org/wordprocessingml/2006/main" xmlns:w14="http://schemas.microsoft.com/office/word/2010/wordml" xmlns:w15="http://schemas.microsoft.com/office/word/2012/wordml" xmlns:w16cid="http://schemas.microsoft.com/office/word/2016/wordml/cid" xmlns:w16se="http://schemas.microsoft.com/office/word/2015/wordml/symex" mc:Ignorable="w14 w15 w16se w16cid">
+<w:styles xmlns:mc="http://schemas.openxmlformats.org/markup-compatibility/2006" xmlns:r="http://schemas.openxmlformats.org/officeDocument/2006/relationships" xmlns:w="http://schemas.openxmlformats.org/wordprocessingml/2006/main" xmlns:w14="http://schemas.microsoft.com/office/word/2010/wordml" xmlns:w15="http://schemas.microsoft.com/office/word/2012/wordml" xmlns:w16se="http://schemas.microsoft.com/office/word/2015/wordml/symex" mc:Ignorable="w14 w15 w16se">
   <w:docDefaults>
     <w:rPrDefault>
       <w:rPr>
@@ -526,7 +530,7 @@
       </w:pPr>
     </w:pPrDefault>
   </w:docDefaults>
-  <w:latentStyles w:defLockedState="0" w:defUIPriority="99" w:defSemiHidden="0" w:defUnhideWhenUsed="0" w:defQFormat="0" w:count="375">
+  <w:latentStyles w:defLockedState="0" w:defUIPriority="99" w:defSemiHidden="0" w:defUnhideWhenUsed="0" w:defQFormat="0" w:count="371">
     <w:lsdException w:name="Normal" w:uiPriority="0" w:qFormat="1"/>
     <w:lsdException w:name="heading 1" w:uiPriority="9" w:qFormat="1"/>
     <w:lsdException w:name="heading 2" w:semiHidden="1" w:uiPriority="9" w:unhideWhenUsed="1" w:qFormat="1"/>
@@ -898,10 +902,6 @@
     <w:lsdException w:name="List Table 5 Dark Accent 6" w:uiPriority="50"/>
     <w:lsdException w:name="List Table 6 Colorful Accent 6" w:uiPriority="51"/>
     <w:lsdException w:name="List Table 7 Colorful Accent 6" w:uiPriority="52"/>
-    <w:lsdException w:name="Mention" w:semiHidden="1" w:unhideWhenUsed="1"/>
-    <w:lsdException w:name="Smart Hyperlink" w:semiHidden="1" w:unhideWhenUsed="1"/>
-    <w:lsdException w:name="Hashtag" w:semiHidden="1" w:unhideWhenUsed="1"/>
-    <w:lsdException w:name="Unresolved Mention" w:semiHidden="1" w:unhideWhenUsed="1"/>
   </w:latentStyles>
   <w:style w:type="paragraph" w:default="1" w:styleId="Normal">
     <w:name w:val="Normal"/>

</xml_diff>

<commit_message>
Changes made to test
Done
</commit_message>
<xml_diff>
--- a/Help File.docx
+++ b/Help File.docx
@@ -1,6 +1,6 @@
 
 <file path=word/document.xml><?xml version="1.0" encoding="utf-8"?>
-<w:document xmlns:wpc="http://schemas.microsoft.com/office/word/2010/wordprocessingCanvas" xmlns:cx="http://schemas.microsoft.com/office/drawing/2014/chartex" xmlns:cx1="http://schemas.microsoft.com/office/drawing/2015/9/8/chartex" xmlns:mc="http://schemas.openxmlformats.org/markup-compatibility/2006" xmlns:o="urn:schemas-microsoft-com:office:office" xmlns:r="http://schemas.openxmlformats.org/officeDocument/2006/relationships" xmlns:m="http://schemas.openxmlformats.org/officeDocument/2006/math" xmlns:v="urn:schemas-microsoft-com:vml" xmlns:wp14="http://schemas.microsoft.com/office/word/2010/wordprocessingDrawing" xmlns:wp="http://schemas.openxmlformats.org/drawingml/2006/wordprocessingDrawing" xmlns:w10="urn:schemas-microsoft-com:office:word" xmlns:w="http://schemas.openxmlformats.org/wordprocessingml/2006/main" xmlns:w14="http://schemas.microsoft.com/office/word/2010/wordml" xmlns:w15="http://schemas.microsoft.com/office/word/2012/wordml" xmlns:w16se="http://schemas.microsoft.com/office/word/2015/wordml/symex" xmlns:wpg="http://schemas.microsoft.com/office/word/2010/wordprocessingGroup" xmlns:wpi="http://schemas.microsoft.com/office/word/2010/wordprocessingInk" xmlns:wne="http://schemas.microsoft.com/office/word/2006/wordml" xmlns:wps="http://schemas.microsoft.com/office/word/2010/wordprocessingShape" mc:Ignorable="w14 w15 w16se wp14">
+<w:document xmlns:wpc="http://schemas.microsoft.com/office/word/2010/wordprocessingCanvas" xmlns:cx="http://schemas.microsoft.com/office/drawing/2014/chartex" xmlns:cx1="http://schemas.microsoft.com/office/drawing/2015/9/8/chartex" xmlns:cx2="http://schemas.microsoft.com/office/drawing/2015/10/21/chartex" xmlns:cx3="http://schemas.microsoft.com/office/drawing/2016/5/9/chartex" xmlns:cx4="http://schemas.microsoft.com/office/drawing/2016/5/10/chartex" xmlns:cx5="http://schemas.microsoft.com/office/drawing/2016/5/11/chartex" xmlns:cx6="http://schemas.microsoft.com/office/drawing/2016/5/12/chartex" xmlns:cx7="http://schemas.microsoft.com/office/drawing/2016/5/13/chartex" xmlns:cx8="http://schemas.microsoft.com/office/drawing/2016/5/14/chartex" xmlns:mc="http://schemas.openxmlformats.org/markup-compatibility/2006" xmlns:aink="http://schemas.microsoft.com/office/drawing/2016/ink" xmlns:am3d="http://schemas.microsoft.com/office/drawing/2017/model3d" xmlns:o="urn:schemas-microsoft-com:office:office" xmlns:r="http://schemas.openxmlformats.org/officeDocument/2006/relationships" xmlns:m="http://schemas.openxmlformats.org/officeDocument/2006/math" xmlns:v="urn:schemas-microsoft-com:vml" xmlns:wp14="http://schemas.microsoft.com/office/word/2010/wordprocessingDrawing" xmlns:wp="http://schemas.openxmlformats.org/drawingml/2006/wordprocessingDrawing" xmlns:w10="urn:schemas-microsoft-com:office:word" xmlns:w="http://schemas.openxmlformats.org/wordprocessingml/2006/main" xmlns:w14="http://schemas.microsoft.com/office/word/2010/wordml" xmlns:w15="http://schemas.microsoft.com/office/word/2012/wordml" xmlns:w16se="http://schemas.microsoft.com/office/word/2015/wordml/symex" xmlns:wpg="http://schemas.microsoft.com/office/word/2010/wordprocessingGroup" xmlns:wpi="http://schemas.microsoft.com/office/word/2010/wordprocessingInk" xmlns:wne="http://schemas.microsoft.com/office/word/2006/wordml" xmlns:wps="http://schemas.microsoft.com/office/word/2010/wordprocessingShape" mc:Ignorable="w14 w15 w16se wp14">
   <w:body>
     <w:p>
       <w:pPr>
@@ -23,298 +23,65 @@
           <w:lang w:val="en-NZ"/>
         </w:rPr>
       </w:pPr>
-    </w:p>
-    <w:p>
-      <w:pPr>
-        <w:pStyle w:val="Heading2"/>
-        <w:rPr>
-          <w:lang w:val="en-NZ"/>
-        </w:rPr>
-      </w:pPr>
-      <w:r>
-        <w:rPr>
-          <w:lang w:val="en-NZ"/>
-        </w:rPr>
-        <w:t>Add</w:t>
-      </w:r>
-    </w:p>
-    <w:p>
-      <w:pPr>
-        <w:rPr>
-          <w:lang w:val="en-NZ"/>
-        </w:rPr>
-      </w:pPr>
-      <w:r>
-        <w:rPr>
-          <w:lang w:val="en-NZ"/>
-        </w:rPr>
-        <w:t xml:space="preserve">This command adds the person data to the system. </w:t>
-      </w:r>
-    </w:p>
-    <w:p>
-      <w:pPr>
-        <w:pStyle w:val="Heading3"/>
-        <w:rPr>
-          <w:lang w:val="en-NZ"/>
-        </w:rPr>
-      </w:pPr>
-      <w:r>
-        <w:rPr>
-          <w:lang w:val="en-NZ"/>
-        </w:rPr>
-        <w:t>Options</w:t>
-      </w:r>
-    </w:p>
-    <w:p>
-      <w:pPr>
-        <w:pStyle w:val="Heading4"/>
-        <w:rPr>
-          <w:lang w:val="en-NZ"/>
-        </w:rPr>
-      </w:pPr>
-      <w:r>
-        <w:rPr>
-          <w:lang w:val="en-NZ"/>
-        </w:rPr>
-        <w:t>-</w:t>
-      </w:r>
-      <w:proofErr w:type="gramStart"/>
-      <w:r>
-        <w:rPr>
-          <w:lang w:val="en-NZ"/>
-        </w:rPr>
-        <w:t>m  =</w:t>
-      </w:r>
-      <w:proofErr w:type="gramEnd"/>
-      <w:r>
-        <w:rPr>
-          <w:lang w:val="en-NZ"/>
-        </w:rPr>
-        <w:t xml:space="preserve"> Manual</w:t>
-      </w:r>
-    </w:p>
-    <w:p>
-      <w:pPr>
-        <w:rPr>
-          <w:lang w:val="en-NZ"/>
-        </w:rPr>
-      </w:pPr>
-      <w:r>
-        <w:rPr>
-          <w:lang w:val="en-NZ"/>
-        </w:rPr>
-        <w:t>This is for manual data entry. The user will be prompted for the information in steps after entering this option.</w:t>
-      </w:r>
-    </w:p>
-    <w:p>
-      <w:pPr>
-        <w:pStyle w:val="Heading4"/>
-        <w:rPr>
-          <w:lang w:val="en-NZ"/>
-        </w:rPr>
-      </w:pPr>
-      <w:r>
-        <w:rPr>
-          <w:lang w:val="en-NZ"/>
-        </w:rPr>
-        <w:t xml:space="preserve">-l = </w:t>
-      </w:r>
-      <w:r>
-        <w:rPr>
-          <w:lang w:val="en-NZ"/>
-        </w:rPr>
-        <w:t>Load</w:t>
-      </w:r>
-    </w:p>
-    <w:p>
-      <w:pPr>
-        <w:rPr>
-          <w:lang w:val="en-NZ"/>
-        </w:rPr>
-      </w:pPr>
-      <w:r>
-        <w:rPr>
-          <w:lang w:val="en-NZ"/>
-        </w:rPr>
-        <w:t>This loads the information from a file. The file is given to the command as a string.</w:t>
-      </w:r>
-    </w:p>
-    <w:p>
-      <w:pPr>
-        <w:pStyle w:val="Heading4"/>
-        <w:rPr>
-          <w:lang w:val="en-NZ"/>
-        </w:rPr>
-      </w:pPr>
-      <w:r>
-        <w:rPr>
-          <w:lang w:val="en-NZ"/>
-        </w:rPr>
-        <w:t>-d = Database</w:t>
-      </w:r>
-    </w:p>
-    <w:p>
-      <w:pPr>
-        <w:rPr>
-          <w:lang w:val="en-NZ"/>
-        </w:rPr>
-      </w:pPr>
-      <w:r>
-        <w:rPr>
-          <w:lang w:val="en-NZ"/>
-        </w:rPr>
-        <w:t>This loads the information into the system from a database</w:t>
-      </w:r>
-      <w:r>
-        <w:rPr>
-          <w:lang w:val="en-NZ"/>
-        </w:rPr>
-        <w:t>.</w:t>
-      </w:r>
-    </w:p>
-    <w:p>
-      <w:pPr>
-        <w:pStyle w:val="Heading2"/>
-        <w:rPr>
-          <w:lang w:val="en-NZ"/>
-        </w:rPr>
-      </w:pPr>
-    </w:p>
-    <w:p>
-      <w:pPr>
-        <w:pStyle w:val="Heading2"/>
-        <w:rPr>
-          <w:lang w:val="en-NZ"/>
-        </w:rPr>
-      </w:pPr>
-      <w:r>
-        <w:rPr>
-          <w:lang w:val="en-NZ"/>
-        </w:rPr>
-        <w:t>Save</w:t>
-      </w:r>
-    </w:p>
-    <w:p>
-      <w:pPr>
-        <w:rPr>
-          <w:lang w:val="en-NZ"/>
-        </w:rPr>
-      </w:pPr>
-      <w:r>
-        <w:rPr>
-          <w:lang w:val="en-NZ"/>
-        </w:rPr>
-        <w:t>This command saves the current person data.</w:t>
-      </w:r>
-    </w:p>
-    <w:p>
-      <w:pPr>
-        <w:pStyle w:val="Heading3"/>
-        <w:rPr>
-          <w:lang w:val="en-NZ"/>
-        </w:rPr>
-      </w:pPr>
-      <w:r>
-        <w:rPr>
-          <w:lang w:val="en-NZ"/>
-        </w:rPr>
-        <w:t>Options</w:t>
-      </w:r>
-    </w:p>
-    <w:p>
-      <w:pPr>
-        <w:pStyle w:val="Heading4"/>
-        <w:rPr>
-          <w:lang w:val="en-NZ"/>
-        </w:rPr>
-      </w:pPr>
-      <w:r>
-        <w:rPr>
-          <w:lang w:val="en-NZ"/>
-        </w:rPr>
-        <w:t>-s</w:t>
-      </w:r>
-      <w:r>
-        <w:rPr>
-          <w:lang w:val="en-NZ"/>
-        </w:rPr>
-        <w:t xml:space="preserve"> = Standard</w:t>
-      </w:r>
-    </w:p>
-    <w:p>
-      <w:pPr>
-        <w:rPr>
-          <w:lang w:val="en-NZ"/>
-        </w:rPr>
-      </w:pPr>
-      <w:r>
-        <w:rPr>
-          <w:lang w:val="en-NZ"/>
-        </w:rPr>
-        <w:t xml:space="preserve">This </w:t>
-      </w:r>
-      <w:r>
-        <w:rPr>
-          <w:lang w:val="en-NZ"/>
-        </w:rPr>
-        <w:t>is a standard save. The information</w:t>
-      </w:r>
-      <w:r>
-        <w:rPr>
-          <w:lang w:val="en-NZ"/>
-        </w:rPr>
-        <w:t xml:space="preserve"> is saved to a file in the saves folder in the program files. (object is serialized)</w:t>
-      </w:r>
-    </w:p>
-    <w:p>
-      <w:pPr>
-        <w:pStyle w:val="Heading4"/>
-        <w:rPr>
-          <w:lang w:val="en-NZ"/>
-        </w:rPr>
-      </w:pPr>
-      <w:r>
-        <w:rPr>
-          <w:lang w:val="en-NZ"/>
-        </w:rPr>
-        <w:t>-d</w:t>
-      </w:r>
-      <w:r>
-        <w:rPr>
-          <w:lang w:val="en-NZ"/>
-        </w:rPr>
-        <w:t xml:space="preserve"> - database</w:t>
-      </w:r>
-    </w:p>
-    <w:p>
-      <w:pPr>
-        <w:rPr>
-          <w:lang w:val="en-NZ"/>
-        </w:rPr>
-      </w:pPr>
-      <w:r>
-        <w:rPr>
-          <w:lang w:val="en-NZ"/>
-        </w:rPr>
-        <w:t xml:space="preserve">This saves the current </w:t>
-      </w:r>
-      <w:r>
-        <w:rPr>
-          <w:lang w:val="en-NZ"/>
-        </w:rPr>
-        <w:t>information</w:t>
-      </w:r>
-      <w:r>
-        <w:rPr>
-          <w:lang w:val="en-NZ"/>
-        </w:rPr>
-        <w:t xml:space="preserve"> to the database.</w:t>
-      </w:r>
+      <w:r>
+        <w:rPr>
+          <w:lang w:val="en-NZ"/>
+        </w:rPr>
+        <w:t>“Hi Friends How are you?”</w:t>
+      </w:r>
+    </w:p>
+    <w:p>
+      <w:pPr>
+        <w:rPr>
+          <w:lang w:val="en-NZ"/>
+        </w:rPr>
+      </w:pPr>
       <w:bookmarkStart w:id="0" w:name="_GoBack"/>
       <w:bookmarkEnd w:id="0"/>
     </w:p>
     <w:p>
       <w:pPr>
+        <w:pStyle w:val="Heading2"/>
+        <w:rPr>
+          <w:lang w:val="en-NZ"/>
+        </w:rPr>
+      </w:pPr>
+      <w:r>
+        <w:rPr>
+          <w:lang w:val="en-NZ"/>
+        </w:rPr>
+        <w:t>Add</w:t>
+      </w:r>
+    </w:p>
+    <w:p>
+      <w:pPr>
+        <w:rPr>
+          <w:lang w:val="en-NZ"/>
+        </w:rPr>
+      </w:pPr>
+      <w:r>
+        <w:rPr>
+          <w:lang w:val="en-NZ"/>
+        </w:rPr>
+        <w:t xml:space="preserve">This command adds the person data to the system. </w:t>
+      </w:r>
+    </w:p>
+    <w:p>
+      <w:pPr>
+        <w:pStyle w:val="Heading3"/>
+        <w:rPr>
+          <w:lang w:val="en-NZ"/>
+        </w:rPr>
+      </w:pPr>
+      <w:r>
+        <w:rPr>
+          <w:lang w:val="en-NZ"/>
+        </w:rPr>
+        <w:t>Options</w:t>
+      </w:r>
+    </w:p>
+    <w:p>
+      <w:pPr>
         <w:pStyle w:val="Heading4"/>
         <w:rPr>
           <w:lang w:val="en-NZ"/>
@@ -324,6 +91,238 @@
         <w:rPr>
           <w:lang w:val="en-NZ"/>
         </w:rPr>
+        <w:t>-m  = Manual</w:t>
+      </w:r>
+    </w:p>
+    <w:p>
+      <w:pPr>
+        <w:rPr>
+          <w:lang w:val="en-NZ"/>
+        </w:rPr>
+      </w:pPr>
+      <w:r>
+        <w:rPr>
+          <w:lang w:val="en-NZ"/>
+        </w:rPr>
+        <w:t>This is for manual data entry. The user will be prompted for the information in steps after entering this option.</w:t>
+      </w:r>
+    </w:p>
+    <w:p>
+      <w:pPr>
+        <w:pStyle w:val="Heading4"/>
+        <w:rPr>
+          <w:lang w:val="en-NZ"/>
+        </w:rPr>
+      </w:pPr>
+      <w:r>
+        <w:rPr>
+          <w:lang w:val="en-NZ"/>
+        </w:rPr>
+        <w:t xml:space="preserve">-l = </w:t>
+      </w:r>
+      <w:r>
+        <w:rPr>
+          <w:lang w:val="en-NZ"/>
+        </w:rPr>
+        <w:t>Load</w:t>
+      </w:r>
+    </w:p>
+    <w:p>
+      <w:pPr>
+        <w:rPr>
+          <w:lang w:val="en-NZ"/>
+        </w:rPr>
+      </w:pPr>
+      <w:r>
+        <w:rPr>
+          <w:lang w:val="en-NZ"/>
+        </w:rPr>
+        <w:t>This loads the information from a file. The file is given to the command as a string.</w:t>
+      </w:r>
+    </w:p>
+    <w:p>
+      <w:pPr>
+        <w:pStyle w:val="Heading4"/>
+        <w:rPr>
+          <w:lang w:val="en-NZ"/>
+        </w:rPr>
+      </w:pPr>
+      <w:r>
+        <w:rPr>
+          <w:lang w:val="en-NZ"/>
+        </w:rPr>
+        <w:t>-d = Database</w:t>
+      </w:r>
+    </w:p>
+    <w:p>
+      <w:pPr>
+        <w:rPr>
+          <w:lang w:val="en-NZ"/>
+        </w:rPr>
+      </w:pPr>
+      <w:r>
+        <w:rPr>
+          <w:lang w:val="en-NZ"/>
+        </w:rPr>
+        <w:t>This loads the information into the system from a database</w:t>
+      </w:r>
+      <w:r>
+        <w:rPr>
+          <w:lang w:val="en-NZ"/>
+        </w:rPr>
+        <w:t>.</w:t>
+      </w:r>
+    </w:p>
+    <w:p>
+      <w:pPr>
+        <w:pStyle w:val="Heading2"/>
+        <w:rPr>
+          <w:lang w:val="en-NZ"/>
+        </w:rPr>
+      </w:pPr>
+    </w:p>
+    <w:p>
+      <w:pPr>
+        <w:pStyle w:val="Heading2"/>
+        <w:rPr>
+          <w:lang w:val="en-NZ"/>
+        </w:rPr>
+      </w:pPr>
+      <w:r>
+        <w:rPr>
+          <w:lang w:val="en-NZ"/>
+        </w:rPr>
+        <w:t>Save</w:t>
+      </w:r>
+    </w:p>
+    <w:p>
+      <w:pPr>
+        <w:rPr>
+          <w:lang w:val="en-NZ"/>
+        </w:rPr>
+      </w:pPr>
+      <w:r>
+        <w:rPr>
+          <w:lang w:val="en-NZ"/>
+        </w:rPr>
+        <w:t>This command saves the current person data.</w:t>
+      </w:r>
+    </w:p>
+    <w:p>
+      <w:pPr>
+        <w:pStyle w:val="Heading3"/>
+        <w:rPr>
+          <w:lang w:val="en-NZ"/>
+        </w:rPr>
+      </w:pPr>
+      <w:r>
+        <w:rPr>
+          <w:lang w:val="en-NZ"/>
+        </w:rPr>
+        <w:t>Options</w:t>
+      </w:r>
+    </w:p>
+    <w:p>
+      <w:pPr>
+        <w:pStyle w:val="Heading4"/>
+        <w:rPr>
+          <w:lang w:val="en-NZ"/>
+        </w:rPr>
+      </w:pPr>
+      <w:r>
+        <w:rPr>
+          <w:lang w:val="en-NZ"/>
+        </w:rPr>
+        <w:t>-s</w:t>
+      </w:r>
+      <w:r>
+        <w:rPr>
+          <w:lang w:val="en-NZ"/>
+        </w:rPr>
+        <w:t xml:space="preserve"> = Standard</w:t>
+      </w:r>
+    </w:p>
+    <w:p>
+      <w:pPr>
+        <w:rPr>
+          <w:lang w:val="en-NZ"/>
+        </w:rPr>
+      </w:pPr>
+      <w:r>
+        <w:rPr>
+          <w:lang w:val="en-NZ"/>
+        </w:rPr>
+        <w:t xml:space="preserve">This </w:t>
+      </w:r>
+      <w:r>
+        <w:rPr>
+          <w:lang w:val="en-NZ"/>
+        </w:rPr>
+        <w:t>is a standard save. The information</w:t>
+      </w:r>
+      <w:r>
+        <w:rPr>
+          <w:lang w:val="en-NZ"/>
+        </w:rPr>
+        <w:t xml:space="preserve"> is saved to a file in the saves folder in the program files. (object is serialized)</w:t>
+      </w:r>
+    </w:p>
+    <w:p>
+      <w:pPr>
+        <w:pStyle w:val="Heading4"/>
+        <w:rPr>
+          <w:lang w:val="en-NZ"/>
+        </w:rPr>
+      </w:pPr>
+      <w:r>
+        <w:rPr>
+          <w:lang w:val="en-NZ"/>
+        </w:rPr>
+        <w:t>-d</w:t>
+      </w:r>
+      <w:r>
+        <w:rPr>
+          <w:lang w:val="en-NZ"/>
+        </w:rPr>
+        <w:t xml:space="preserve"> - database</w:t>
+      </w:r>
+    </w:p>
+    <w:p>
+      <w:pPr>
+        <w:rPr>
+          <w:lang w:val="en-NZ"/>
+        </w:rPr>
+      </w:pPr>
+      <w:r>
+        <w:rPr>
+          <w:lang w:val="en-NZ"/>
+        </w:rPr>
+        <w:t xml:space="preserve">This saves the current </w:t>
+      </w:r>
+      <w:r>
+        <w:rPr>
+          <w:lang w:val="en-NZ"/>
+        </w:rPr>
+        <w:t>information</w:t>
+      </w:r>
+      <w:r>
+        <w:rPr>
+          <w:lang w:val="en-NZ"/>
+        </w:rPr>
+        <w:t xml:space="preserve"> to the database.</w:t>
+      </w:r>
+    </w:p>
+    <w:p>
+      <w:pPr>
+        <w:pStyle w:val="Heading4"/>
+        <w:rPr>
+          <w:lang w:val="en-NZ"/>
+        </w:rPr>
+      </w:pPr>
+      <w:r>
+        <w:rPr>
+          <w:lang w:val="en-NZ"/>
+        </w:rPr>
         <w:t>-f</w:t>
       </w:r>
       <w:r>
@@ -487,6 +486,7 @@
         <w:rPr>
           <w:lang w:val="en-NZ"/>
         </w:rPr>
+        <w:lastRenderedPageBreak/>
         <w:t xml:space="preserve">-d </w:t>
       </w:r>
     </w:p>
@@ -530,7 +530,7 @@
       </w:pPr>
     </w:pPrDefault>
   </w:docDefaults>
-  <w:latentStyles w:defLockedState="0" w:defUIPriority="99" w:defSemiHidden="0" w:defUnhideWhenUsed="0" w:defQFormat="0" w:count="371">
+  <w:latentStyles w:defLockedState="0" w:defUIPriority="99" w:defSemiHidden="0" w:defUnhideWhenUsed="0" w:defQFormat="0" w:count="375">
     <w:lsdException w:name="Normal" w:uiPriority="0" w:qFormat="1"/>
     <w:lsdException w:name="heading 1" w:uiPriority="9" w:qFormat="1"/>
     <w:lsdException w:name="heading 2" w:semiHidden="1" w:uiPriority="9" w:unhideWhenUsed="1" w:qFormat="1"/>
@@ -636,7 +636,6 @@
     <w:lsdException w:name="HTML Sample" w:semiHidden="1" w:unhideWhenUsed="1"/>
     <w:lsdException w:name="HTML Typewriter" w:semiHidden="1" w:unhideWhenUsed="1"/>
     <w:lsdException w:name="HTML Variable" w:semiHidden="1" w:unhideWhenUsed="1"/>
-    <w:lsdException w:name="Normal Table" w:semiHidden="1" w:unhideWhenUsed="1"/>
     <w:lsdException w:name="annotation subject" w:semiHidden="1" w:unhideWhenUsed="1"/>
     <w:lsdException w:name="No List" w:semiHidden="1" w:unhideWhenUsed="1"/>
     <w:lsdException w:name="Outline List 1" w:semiHidden="1" w:unhideWhenUsed="1"/>
@@ -680,10 +679,8 @@
     <w:lsdException w:name="Table Elegant" w:semiHidden="1" w:unhideWhenUsed="1"/>
     <w:lsdException w:name="Table Professional" w:semiHidden="1" w:unhideWhenUsed="1"/>
     <w:lsdException w:name="Table Subtle 1" w:semiHidden="1" w:unhideWhenUsed="1"/>
-    <w:lsdException w:name="Table Subtle 2" w:semiHidden="1" w:unhideWhenUsed="1"/>
     <w:lsdException w:name="Table Web 1" w:semiHidden="1" w:unhideWhenUsed="1"/>
     <w:lsdException w:name="Table Web 2" w:semiHidden="1" w:unhideWhenUsed="1"/>
-    <w:lsdException w:name="Table Web 3" w:semiHidden="1" w:unhideWhenUsed="1"/>
     <w:lsdException w:name="Balloon Text" w:semiHidden="1" w:unhideWhenUsed="1"/>
     <w:lsdException w:name="Table Grid" w:uiPriority="39"/>
     <w:lsdException w:name="Table Theme" w:semiHidden="1" w:unhideWhenUsed="1"/>
@@ -902,6 +899,10 @@
     <w:lsdException w:name="List Table 5 Dark Accent 6" w:uiPriority="50"/>
     <w:lsdException w:name="List Table 6 Colorful Accent 6" w:uiPriority="51"/>
     <w:lsdException w:name="List Table 7 Colorful Accent 6" w:uiPriority="52"/>
+    <w:lsdException w:name="Mention" w:semiHidden="1" w:unhideWhenUsed="1"/>
+    <w:lsdException w:name="Smart Hyperlink" w:semiHidden="1" w:unhideWhenUsed="1"/>
+    <w:lsdException w:name="Hashtag" w:semiHidden="1" w:unhideWhenUsed="1"/>
+    <w:lsdException w:name="Unresolved Mention" w:semiHidden="1" w:unhideWhenUsed="1"/>
   </w:latentStyles>
   <w:style w:type="paragraph" w:default="1" w:styleId="Normal">
     <w:name w:val="Normal"/>

</xml_diff>